<commit_message>
waiting for seth comments
</commit_message>
<xml_diff>
--- a/doc/article.docx
+++ b/doc/article.docx
@@ -535,13 +535,13 @@
         <w:t xml:space="preserve"> </w:t>
       </w:r>
       <w:r>
-        <w:t xml:space="preserve">(foramanifera,</w:t>
-      </w:r>
-      <w:r>
-        <w:t xml:space="preserve"> </w:t>
-      </w:r>
-      <w:r>
-        <w:t xml:space="preserve">radiolarians,</w:t>
+        <w:t xml:space="preserve">(Foramanifera,</w:t>
+      </w:r>
+      <w:r>
+        <w:t xml:space="preserve"> </w:t>
+      </w:r>
+      <w:r>
+        <w:t xml:space="preserve">Radiolaria,</w:t>
       </w:r>
       <w:r>
         <w:t xml:space="preserve"> </w:t>
@@ -1379,7 +1379,7 @@
         <w:t xml:space="preserve">(Alroy 2010; Alroy 2014; Alroy et al. 2001; Alroy, Koch, and Zachos 2000; Alroy 2000; Foote 2001)</w:t>
       </w:r>
       <w:r>
-        <w:t xml:space="preserve">. These studies have produced a growing body of knowledge regarding which factors have been strong and general determinates of extinction risk in the geological past.</w:t>
+        <w:t xml:space="preserve">. These studies have produced a growing body of knowledge regarding which factors have been general determinates of extinction risk in the geological past.</w:t>
       </w:r>
     </w:p>
     <w:p>
@@ -1418,7 +1418,7 @@
         <w:pStyle w:val="BodyText"/>
       </w:pPr>
       <w:r>
-        <w:t xml:space="preserve">Here we take this approach, using as a model system the Cenozoic record of skeletonized marine planktonic microorganisms (Foraminifera, Radiolaria, Diatoms, and Coccolithophores). This record has several key strengths for our purposes: planktonic microorganisms are widespread and abundant in pelagic habitats, have high preservation potential, and because of their utility for biostratigraphic, paleoclimatic, and oceanographic study they have been the focus of an extensive international coring and study effort</w:t>
+        <w:t xml:space="preserve">Here we take this approach, using as a model system the Cenozoic record of skeletonized marine planktonic microorganisms (Foraminifera, Radiolaria, diatoms, and calcareous nannoplankton including coccolithophores). This record has several key strengths for our purposes: planktonic microorganisms are widespread and abundant in pelagic habitats, have high preservation potential, and because of their utility for biostratigraphic, paleoclimatic, and oceanographic study they have been the focus of an extensive international coring and study effort</w:t>
       </w:r>
       <w:r>
         <w:t xml:space="preserve"> </w:t>
@@ -1500,7 +1500,7 @@
         <w:t xml:space="preserve">(Liow and Stenseth 2007; Kiessling and Kocsis 2016a; Foote et al. 2007; Pigot, Owens, and Orme 2012)</w:t>
       </w:r>
       <w:r>
-        <w:t xml:space="preserve">. In the former case, knowledge of the specific past trajectory of a species – whether its range has expanded or contracted from some point in the past to the present – might help to improve assessments of its current risk. In the latter case only the current geographic range of the species would convey useful information about current and future risk (although that assessment would still be based on the relative extinction risk of species that had similar ranges at different points in the geological past).</w:t>
+        <w:t xml:space="preserve">. In the former case, knowledge of the specific past trajectory of a species – whether its range has expanded or contracted from some point in the past to the present – might help to improve assessments of its current risk. In the latter case only the current geographic range of the species would convey useful information about current and future risk (although that assessment would still be based on the relative extinction risk of species that had similar ranges at different points in the geological past). In all cases, we use information about the past to predict the future, the question is wheter and how much historical information (e.g. the histories of species over time) improves our ability to forecast future extinction events.</w:t>
       </w:r>
     </w:p>
     <w:p>
@@ -1574,7 +1574,7 @@
         <w:t xml:space="preserve">(Lazarus 1994; Spencer-Cervato 1999)</w:t>
       </w:r>
       <w:r>
-        <w:t xml:space="preserve">. This occurrence-based dataset includes calcareous nannoplankton, diatoms, planktonic foraminifera, and radiolarians. Occurrences were filtered to include only those species with first occurrences no earlier than 63 Mya (millions of years ago). This filtering criterion excludes taxa that survived the K/Pg extinction or arose during this recovery interval, and ensures that our occurrence histories fully overlap with the temperature time-series used as a potential extinction risk predictor (see below).</w:t>
+        <w:t xml:space="preserve">. This occurrence-based dataset includes calcareous nannoplankton, diatoms, planktonic Foraminifera, and radiolarians. Occurrences were filtered to include only those species with first occurrences no earlier than 63 Mya (millions of years ago). This filtering criterion excludes taxa that survived the K/Pg extinction or arose during this recovery interval, and ensures that our occurrence histories fully overlap with the temperature time-series used as a potential extinction risk predictor (see below).</w:t>
       </w:r>
     </w:p>
     <w:p>
@@ -1603,7 +1603,7 @@
         <w:t xml:space="preserve"> </w:t>
       </w:r>
       <w:r>
-        <w:t xml:space="preserve">(Boyle 2017)</w:t>
+        <w:t xml:space="preserve">(Developer 2017)</w:t>
       </w:r>
       <w:r>
         <w:t xml:space="preserve">.</w:t>
@@ -1631,7 +1631,7 @@
         <w:t xml:space="preserve">Cramer et al. (2011)</w:t>
       </w:r>
       <w:r>
-        <w:t xml:space="preserve">. We use Mg/Ca rather than oxygen isotopes to avoid confounding effect of varying ice-volume – this property is of particular importance for this analysis as polar ice-caps develop midway through the Cenozoic. Estimating temperature over long periods of time from Mg/Ca ratios also suffers from complications because Mg/Ca based temperature estimates requires benthic foram and seawater Mg/Ca isotope ratio information. Because seawater Mg/Ca ratio has changed over time, the method to estimate temperature used</w:t>
+        <w:t xml:space="preserve">. We use Mg/Ca rather than oxygen isotopes to avoid confounding effect of varying ice-volume – this property is of particular importance for this analysis as polar ice-caps develop midway through the Cenozoic. Estimating temperature over long periods of time from Mg/Ca ratios also suffers from complications because Mg/Ca based temperature estimates requires benthic Foraminifera and seawater Mg/Ca isotope ratio information. Because seawater Mg/Ca ratio has changed over time, the method to estimate temperature used</w:t>
       </w:r>
       <w:r>
         <w:t xml:space="preserve"> </w:t>
@@ -1668,7 +1668,7 @@
         <w:pStyle w:val="BodyText"/>
       </w:pPr>
       <w:r>
-        <w:t xml:space="preserve">Mg/Ca based temperature estimates are measured from benthic forams, and are an estimate of deep water ocean temperature. The organisms in this study are all planktonic, Mg/Ca based temperature estimates do not describe the exact environment these organisms inhabit. Ideally, we would have detailed ocean surface water temperature estimates for the entire globe for the entire Cenozoic. Unfortunately, that type of data does not exist. So, we interpret our temperature estimates as reflecting the global climate state that an organisms experiences, and not as a descriptor of that taxon’s local environmental ecology.</w:t>
+        <w:t xml:space="preserve">Mg/Ca based temperature estimates are measured from benthic Foraminifera, and are an estimate of deep water ocean temperature. The organisms in this study are all planktonic, Mg/Ca based temperature estimates do not describe the exact environment these organisms inhabit. Ideally, we would have detailed ocean surface water temperature estimates for the entire globe for the entire Cenozoic. Unfortunately, that type of data does not exist. So, we interpret our temperature estimates as reflecting the global climate state that an organisms experiences, and not as a descriptor of that taxon’s local environmental ecology.</w:t>
       </w:r>
     </w:p>
     <w:p>
@@ -2052,7 +2052,7 @@
         <w:pStyle w:val="BodyText"/>
       </w:pPr>
       <w:r>
-        <w:t xml:space="preserve">Taxonomic group of species (i.e. Foraminifera, Diatoms, Radiolarians, Calcareous nannoplankton).</w:t>
+        <w:t xml:space="preserve">Taxonomic group of species (i.e. Foraminifera, diatoms, Radiolaria, calcareous nannoplankton).</w:t>
       </w:r>
     </w:p>
     <w:p>
@@ -2102,7 +2102,7 @@
         <w:pStyle w:val="FirstParagraph"/>
       </w:pPr>
       <w:r>
-        <w:t xml:space="preserve">We are interested in our models’ performance in two distinct contexts: in-sample performance, and out-of-sample predictive performance (i.e. forecasting).</w:t>
+        <w:t xml:space="preserve">We are interested in model performance (i.e. forecasting) in two distinct contexts: in-sample performance, and out-of-sample predictive performance.</w:t>
       </w:r>
     </w:p>
     <w:p>
@@ -2208,7 +2208,7 @@
         <w:pStyle w:val="BodyText"/>
       </w:pPr>
       <w:r>
-        <w:t xml:space="preserve">Cross-validation is a procedure for estimating a models expected out-of-sample error. Information criteria such as AIC or WAIC are approximations of out-of-sample predictive error as estimated by cross-validation</w:t>
+        <w:t xml:space="preserve">Cross-validation is a procedure for estimating a model’s expected out-of-sample error. Information criteria such as AIC or WAIC are approximations of out-of-sample predictive error as estimated by cross-validation</w:t>
       </w:r>
       <w:r>
         <w:t xml:space="preserve"> </w:t>
@@ -2226,7 +2226,7 @@
         <w:t xml:space="preserve">(Hastie, Tibshirani, and Friedman 2009)</w:t>
       </w:r>
       <w:r>
-        <w:t xml:space="preserve">. A high degree of similarity between out-of-sample and in-sample estimates indicates that the model is not overfit to the data (though it is not necessarily an adequate descriptor of the data). Cross-validation is preferable to simple metrics such as AIC because instead of a single value it produces, an entire posterior distribution of estimates.</w:t>
+        <w:t xml:space="preserve">. A high degree of similarity between out-of-sample and in-sample estimates indicates that the model is not overfit to the data (though it is not necessarily an adequate descriptor of the data). Cross-validation is preferable to simple metrics such as AIC because instead of a single value it produces an entire posterior distribution of estimates.</w:t>
       </w:r>
     </w:p>
     <w:p>
@@ -2304,6 +2304,14 @@
       </w:r>
       <w:r>
         <w:t xml:space="preserve">”</w:t>
+      </w:r>
+    </w:p>
+    <w:p>
+      <w:pPr>
+        <w:pStyle w:val="BodyText"/>
+      </w:pPr>
+      <w:r>
+        <w:t xml:space="preserve">To reiterate, the primary focus of this study is on understanding how well our models forecast future extinction events by comparing our in-sample and out-of-sample forecast estimates. A presentation of the posterior estimates for the regression coefficient estimates from our VP model (Table [tab:model_def]) is available our Supplemental Materials (Section S2).</w:t>
       </w:r>
     </w:p>
     <w:p>
@@ -2413,7 +2421,7 @@
         <w:pStyle w:val="FirstParagraph"/>
       </w:pPr>
       <w:r>
-        <w:t xml:space="preserve">The primary focus of this study is on understanding how well our models forecast future extinction events by comparing our in-sample and out-of-sample forecast estimates. A presentation of the posterior estimates for the regression coefficient estimates from our VP model (Table [tab:model_def]) is available our Supplemental Materials (Section S2).</w:t>
+        <w:t xml:space="preserve">0.45</w:t>
       </w:r>
     </w:p>
     <w:p>
@@ -2422,26 +2430,6 @@
       </w:pPr>
       <w:r>
         <w:t xml:space="preserve">0.45</w:t>
-      </w:r>
-      <w:r>
-        <w:t xml:space="preserve"> </w:t>
-      </w:r>
-      <w:r>
-        <w:t xml:space="preserve">Comparisons of measures of model performance for both in-sample ([fig:auc_hist]) and out-of-sample ([fig:fold_auc]) cross-validation. The area under the receiver operating charactered curve (AUC) was calculated for each model. these estimates are calculated from the models posterior predictive distribution ([fig:auc_hist]) or from predictions made to new data ([fig:fold_auc]), respectively. Marked below the posterior distributions are the median AUC and 50% and 80% posterior intervals for all observations in our dataset. Models with higher AUC values indicate better performance over models with lower AUC values. AUC is bounded between 0.5 and 1. See Table [tab:model_def] for an explanation of the four models (C, V, CP, VP).</w:t>
-      </w:r>
-    </w:p>
-    <w:p>
-      <w:pPr>
-        <w:pStyle w:val="BodyText"/>
-      </w:pPr>
-      <w:r>
-        <w:t xml:space="preserve">0.45</w:t>
-      </w:r>
-      <w:r>
-        <w:t xml:space="preserve"> </w:t>
-      </w:r>
-      <w:r>
-        <w:t xml:space="preserve">Comparisons of measures of model performance for both in-sample ([fig:auc_hist]) and out-of-sample ([fig:fold_auc]) cross-validation. The area under the receiver operating charactered curve (AUC) was calculated for each model. these estimates are calculated from the models posterior predictive distribution ([fig:auc_hist]) or from predictions made to new data ([fig:fold_auc]), respectively. Marked below the posterior distributions are the median AUC and 50% and 80% posterior intervals for all observations in our dataset. Models with higher AUC values indicate better performance over models with lower AUC values. AUC is bounded between 0.5 and 1. See Table [tab:model_def] for an explanation of the four models (C, V, CP, VP).</w:t>
       </w:r>
     </w:p>
     <w:p>
@@ -2459,7 +2447,7 @@
         <w:pStyle w:val="FirstParagraph"/>
       </w:pPr>
       <w:r>
-        <w:t xml:space="preserve">The in-sample model comparisons are useful for comparing the relative ability of our models to represent the data they were fit to, acting as quality control and sensitivity analysis. Comparison between the posterior distributions of in-sample AUC for each of the four models demonstrates that the parameter rich model VP has the greatest median in-sample AUC when compared to the other three models, while there is substantial overlap in the posterior distributions of the forecasts from the other three models (Fig. [fig:auc_hist]).</w:t>
+        <w:t xml:space="preserve">Comparison between the posterior distributions of in-sample AUC for each of the four models demonstrates that the parameter rich model VP has the greatest median in-sample AUC when compared to the other three models, while there is substantial overlap in the posterior distributions of the forecasts from the other three models (Fig. [fig:auc_hist]).</w:t>
       </w:r>
     </w:p>
     <w:p>
@@ -2467,7 +2455,7 @@
         <w:pStyle w:val="BodyText"/>
       </w:pPr>
       <w:r>
-        <w:t xml:space="preserve">However, the actual difference in forecast AUC result between the VP model and the other three models is extremely small (0.01 AUC unit), and all of the in-sample AUC estimates from our models are concentrated between an AUC value of 0.775 and 0.795 (Fig. [fig:auc_hist]). This result indicates that the practical difference in performanc between these models might be so small that there is no practical benefit that the VP model over the other three. Ultimately, determining which of these models produces the best forecasts of future extinctions requires comparing these in-sample results to our out-of-sample results (see below).</w:t>
+        <w:t xml:space="preserve">However, the actual difference in forecast AUC result between the VP model and the other three models is extremely small (0.01 AUC unit), and all of the in-sample AUC estimates from our models are concentrated between an AUC value of 0.775 and 0.795 (Fig. [fig:auc_hist]). This result indicates that the practical difference in performance between these models might be so small that there is no practical benefit that the VP model over the other three. Ultimately, determining which of these models produces the best forecasts of future extinctions requires comparing these in-sample results to our out-of-sample results (see below).</w:t>
       </w:r>
     </w:p>
     <w:p>
@@ -2475,23 +2463,7 @@
         <w:pStyle w:val="BodyText"/>
       </w:pPr>
       <w:r>
-        <w:t xml:space="preserve">The in-sample forecasts from our four models over time are broadly similar between taxonomic groups (Fig. [fig:auc_taxon_time]). Our in-sample forecasts for Diatoms are the weakest of the taxonomic groups as all four models have an equal number of intervals with no predictive power (AUC approximately 0.5). In contrast, our best in-sample forecast results are for Radiolarians where for any of our models there is at most 1 interval with almost no predictive power. Ultimately, our in-sample forecasts over time by taxonimc group are broadly consistent between our four models.</w:t>
-      </w:r>
-    </w:p>
-    <w:p>
-      <w:pPr>
-        <w:pStyle w:val="FigureWithCaption"/>
-      </w:pPr>
-      <w:r>
-        <w:t xml:space="preserve">Understanding model adequacy over time and taxonomic group by comparing in-sample forecasting performance measured by AUC for each of the four models. These estimates reflect each model’s fit to the various taxonomic groups over time. The black line corresponds to the median AUC value, while the envelopes correspond to multiple credible intervals as indicated in the legend. In all cases, higher AUC values indicate greater predictive performance versus lower AUC values. The grey intervals mark the geologic ages of the Cenozoic. See Table [tab:model_def] for a description of each of the four models (C, V, CP, VP).</w:t>
-      </w:r>
-    </w:p>
-    <w:p>
-      <w:pPr>
-        <w:pStyle w:val="ImageCaption"/>
-      </w:pPr>
-      <w:r>
-        <w:t xml:space="preserve">Understanding model adequacy over time and taxonomic group by comparing in-sample forecasting performance measured by AUC for each of the four models. These estimates reflect each model’s fit to the various taxonomic groups over time. The black line corresponds to the median AUC value, while the envelopes correspond to multiple credible intervals as indicated in the legend. In all cases, higher AUC values indicate greater predictive performance versus lower AUC values. The grey intervals mark the geologic ages of the Cenozoic. See Table [tab:model_def] for a description of each of the four models (C, V, CP, VP).</w:t>
+        <w:t xml:space="preserve">In-sample forecasts from the four models over time are broadly similar among taxonomic groups (Fig. [fig:auc_taxon_time]). In-sample forecasts for diatoms are the weakest of the four taxonomic groups as all four models have several intervals with no predictive power (AUC not significantly greater than 0.5). The best in-sample forecast results are for radiolarians, for which all models have at most 1 interval with little predictive power. The pattern of high and low in-sample forecast performance is broadly similar among the four models.</w:t>
       </w:r>
     </w:p>
     <w:p>
@@ -2509,7 +2481,7 @@
         <w:pStyle w:val="FirstParagraph"/>
       </w:pPr>
       <w:r>
-        <w:t xml:space="preserve">Expected out-of-sample forecasting performance was estimated using five-fold cross-validation for time series</w:t>
+        <w:t xml:space="preserve">Out-of-sample forecast AUC estimates, based on five-fold cross validation</w:t>
       </w:r>
       <w:r>
         <w:t xml:space="preserve"> </w:t>
@@ -2518,7 +2490,7 @@
         <w:t xml:space="preserve">(Arlot and Celisse 2009; Bergmeir, Hyndman, and Koo 2018)</w:t>
       </w:r>
       <w:r>
-        <w:t xml:space="preserve">. Our out-of-sample forecast AUC estimates demonstrate a broader range of results, with AUC estimates ranging between approximately 0.7 and 0.85 (Fig. [fig:auc_hist], [fig:fold_auc]). While our VP model was the model with greatest in-sample forecasting performance (Fig. [fig:auc_hist]), this model has the greatest decrease in out-of-sample forecasting performance (Fig. [fig:fold_auc]). In comparison, the other three models demontrstrate a much smaller difference between in-sample forecast and out-of-sample forecast AUC values which indicates that our VP model is overfit to our data, and that one of the simpler model would be preferable for predicting future extinctions. This result means that our model which includes the historical covariates (e.g. change in geographic range) and allowing these effects to vary over time produces biased extinciton forecasts. Interestingly, including either historical covariates like change in geographic range or allowing the effects of geographic range and other covariate effects to vary over time have approximately equal effect on forecasting future extinction events (Fig. [fig:auc_compare]).</w:t>
+        <w:t xml:space="preserve">, exhibit a broader range than in-sample estimates, with AUC ranging between approximately 0.7 and 0.85 (Fig. [fig:auc_hist], [fig:fold_auc]). While the VP model has the best in-sample forecasting performance (Fig. [fig:auc_hist]) this model performs poorly at out-of-sample forecasting compared to the other models (Fig. [fig:fold_auc]). The poor out-of-sample performance suggests that this most complex model is overfit and that one of the simpler models would be preferable for predicting future extinctions. Thus the models that include both historical covariates (e.g. change in geographic range) and time-varying effects produce biased extinction forecasts. Interestingly, models that include either historical covariates but assume constant effects (CP) or do not include historical covariates but include time-varying effects (V) perform similarly when forecasting future extinction events (Fig. [fig:auc_compare]).</w:t>
       </w:r>
     </w:p>
     <w:p>
@@ -2526,23 +2498,7 @@
         <w:pStyle w:val="BodyText"/>
       </w:pPr>
       <w:r>
-        <w:t xml:space="preserve">In the analysis of the in-sample forecast performance of the four models, we noted that there were time intervals where our predictions were no better than random (Fig. [fig:auc_taxon_time]). This occurrence is generally much rarer for the posterior distribution of AUC from the out-of-sample forecasts. The major exception to this pattern are our estimates for the diatoms, which have at least one time interval for all four models in which the median AUC of the out-of-sample forecasts were no better random. The only other group for which median posterior predictive estimate of out-of-sample AUC reaches 0.5 is calcareous nannoplankton, and then only with the V model.</w:t>
-      </w:r>
-    </w:p>
-    <w:p>
-      <w:pPr>
-        <w:pStyle w:val="FigureWithCaption"/>
-      </w:pPr>
-      <w:r>
-        <w:t xml:space="preserve">Comparison of our models ability to forecast future extinction events as measured by out-of-sample AUC values over time as aggregated by taxonomic group for each of the four models. The AUC of the individual My intervals within each fold is plotted to highlight the heterogeneity in performance within and between folds. This presentation decomposes each of the 12-million year folds by each of the taxonomic groups into the predictions made for each of the million-year intervals. The black line corresponds to the median AUC estimate, with the envelopes corresponding to multiple credible intervals as indicated in the legend. The grey intervals mark the geologic ages of the Cenozoic. See Table [tab:model_def] for a description of each of the four models (C, V, CP, VP).</w:t>
-      </w:r>
-    </w:p>
-    <w:p>
-      <w:pPr>
-        <w:pStyle w:val="ImageCaption"/>
-      </w:pPr>
-      <w:r>
-        <w:t xml:space="preserve">Comparison of our models ability to forecast future extinction events as measured by out-of-sample AUC values over time as aggregated by taxonomic group for each of the four models. The AUC of the individual My intervals within each fold is plotted to highlight the heterogeneity in performance within and between folds. This presentation decomposes each of the 12-million year folds by each of the taxonomic groups into the predictions made for each of the million-year intervals. The black line corresponds to the median AUC estimate, with the envelopes corresponding to multiple credible intervals as indicated in the legend. The grey intervals mark the geologic ages of the Cenozoic. See Table [tab:model_def] for a description of each of the four models (C, V, CP, VP).</w:t>
+        <w:t xml:space="preserve">As noted above, there were some time intervals in which in-sample forecasts were no better than random (Fig. [fig:auc_taxon_time]). Such intervals are generally much rarer for out-of-sample forecasts. The major exception to this pattern are diatoms, which have at least one time interval for all four models in which the median AUC of the out-of-sample forecasts were no better random. The only other group for which median posterior predictive estimate of out-of-sample AUC reaches 0.5 is calcareous nannoplankton, and then only with the V model.</w:t>
       </w:r>
     </w:p>
     <w:p>
@@ -2550,23 +2506,7 @@
         <w:pStyle w:val="BodyText"/>
       </w:pPr>
       <w:r>
-        <w:t xml:space="preserve">We compared the difference in our AUC estimates from the out-of-sample forecasts to the AUC estimates from our in-sample forecasts by subtracting the in-sample AUC estimates from the out-of-sample AUC estimates (Fig. [fig:oos_ins_diff]). A difference in AUC close to 0 indicates complete congruence between the in-sample and out-of-sample forecasts. A positive difference indicates that our out-of-sample forecasts are actually higher performing than our in-sample forecasts, while negative difference indicates poorer out-of-sample performance than in-sample forecast. Divergences between our out-of-sample and in-sample forecasts are rare and tend to not form multimillion year patters, consistent with the broad visual congruence between the in-sample and out-of-sample forecast performance (Fig. [fig:auc_taxon_time], [fig:fold_auc_taxon_time]). The only major multimillion year pattern indicating significantly poorer out-of-sample forecast performance than in-sample forecast performance is for Radiolaria based on the VP model concentrated around 30 Mya (Fig. [fig:oos_ins_diff]).</w:t>
-      </w:r>
-    </w:p>
-    <w:p>
-      <w:pPr>
-        <w:pStyle w:val="FigureWithCaption"/>
-      </w:pPr>
-      <w:r>
-        <w:t xml:space="preserve">Comparing our models’ ability to forecast out-of-sample extinction compared to our models’ in-sample forecasts. Congruence between these measures indicates that our models are not necessarily overfit to the data. This value is calculated as the values presented in Figure [fig:fold_auc_taxon_time] minus those values presented in Figure [fig:auc_taxon_time]. A differences close to 0 indicate complete congruence between in-sample and out-of-sample forecasts, while a positive difference indicates that our out-of-sample forecasts are actually higher performing than our in-sample forecasts, and a negative difference indicates poorer out-of-sample performance than in-sample forecast. See Table [tab:model_def] for a description of each of the four models (C, V, CP, VP).</w:t>
-      </w:r>
-    </w:p>
-    <w:p>
-      <w:pPr>
-        <w:pStyle w:val="ImageCaption"/>
-      </w:pPr>
-      <w:r>
-        <w:t xml:space="preserve">Comparing our models’ ability to forecast out-of-sample extinction compared to our models’ in-sample forecasts. Congruence between these measures indicates that our models are not necessarily overfit to the data. This value is calculated as the values presented in Figure [fig:fold_auc_taxon_time] minus those values presented in Figure [fig:auc_taxon_time]. A differences close to 0 indicate complete congruence between in-sample and out-of-sample forecasts, while a positive difference indicates that our out-of-sample forecasts are actually higher performing than our in-sample forecasts, and a negative difference indicates poorer out-of-sample performance than in-sample forecast. See Table [tab:model_def] for a description of each of the four models (C, V, CP, VP).</w:t>
+        <w:t xml:space="preserve">We compared the difference in AUC estimates from the out-of-sample forecasts to the AUC estimates from in-sample forecasts by subtracting the in-sample AUC estimates from the out-of-sample AUC estimates (Fig. [fig:oos_ins_diff]); a difference in AUC close to 0 indicates complete congruence between the in-sample and out-of-sample forecasts. A positive difference indicates that out-of-sample forecasts actually outperform in-sample forecasts, whereas negative difference indicates poorer out-of-sample performance than in-sample forecast. Divergences between out-of-sample and in-sample forecasts are rare and tend not to cluster in time, consistent with the broad visual congruence between the in-sample and out-of-sample performance (Fig. [fig:auc_taxon_time], [fig:fold_auc_taxon_time]). An example multimillion year pattern indicating significantly poorer out-of-sample forecast performance than in-sample forecast performance is for Radiolaria based on the VP model between 35 Mya and approximately 28 Mya (Fig. [fig:oos_ins_diff]). There exist similar periods of worse out-of-sample forecasting performance for other combinations of taxonomic group and predictive model, for example the CP model has worse out-of-sample forecasting than in-sample for the last 5 million years of the Cenozoic. In general, however, most out-of-sample and in-sample forecasts are almost identical.</w:t>
       </w:r>
     </w:p>
     <w:p>
@@ -2584,13 +2524,13 @@
         <w:pStyle w:val="FirstParagraph"/>
       </w:pPr>
       <w:r>
-        <w:t xml:space="preserve">We find that all of our models are expected to correctly forecast which species of randomly selected extinct-extant pair is more likely to go extinct between 70% to 80% of the time (Fig. [fig:fold_auc]). These results confirm that past extinction patterns can provide valuable information about which extant species are most threatened with extinction in the near geological future.</w:t>
-      </w:r>
-      <w:r>
-        <w:t xml:space="preserve"> </w:t>
-      </w:r>
-      <w:r>
-        <w:t xml:space="preserve">Three of the four models we evaluated are practically identical in their ability to make in-sample and out-of-sample forecasts. Although the in-sample AUC estimates differ between models, all of these estimates are in a narrow range of possible AUC values (Fig. [fig:auc_hist]). The model with the best in-sample forecasting results includes the historical covariates and allows all covariate effects to vary over time. However, the out-of-sample forecasts from this model are biased forecasts, indicating that it is overfit to our data [fig:fold_auc]). The model that includes historical covariates such as geographic range trajectory yields out-of-sample forecasts with nearly identical results to the model that allows covariate effects to vary over time but does not include historical covariates.</w:t>
+        <w:t xml:space="preserve">We find that all of our models are expected to correctly forecast which species of randomly selected extinct-extant pair is more likely to go extinct between 70% to 80% of the time (Fig. [fig:fold_auc]). These results confirm that past extinction patterns can provide valuable information about which extant species are most threatened with extinction in the near geological future, and that some historical information does not degrade our ability to forecast future extinction risk. To reiterate, all of our models are fit to past extinction events from the Cenozoic and covariates like geographic range or global climate state are associated with these extinctions; our models are conditioned on the past. Some of our models, however, encode historical information such as how covariate effects have varied over time or the change in a species geographic range over time (Table [tab:model_def]).</w:t>
+      </w:r>
+      <w:r>
+        <w:t xml:space="preserve"> </w:t>
+      </w:r>
+      <w:r>
+        <w:t xml:space="preserve">Three of the four models we evaluated are practically identical in their ability to make in-sample and out-of-sample forecasts. Although the in-sample AUC estimates differ between models, all of these estimates are in a narrow range of possible AUC values (Fig. [fig:auc_hist]). Our VP model had the best in-sample forecasting results includes the historical covariates and allows all covariate effects to vary over time. However, the out-of-sample forecasts from this model are biased, indicating that it is overfit to the data [fig:fold_auc]). The CP model that includes historical covariates such as geographic range trajectory yields out-of-sample forecasts with nearly identical results to the V model that allows covariate effects to vary over time but does not include historical covariates.</w:t>
       </w:r>
     </w:p>
     <w:p>
@@ -2598,25 +2538,7 @@
         <w:pStyle w:val="BodyText"/>
       </w:pPr>
       <w:r>
-        <w:t xml:space="preserve">We note that both including historical covariates such as change in geographic range and allowing covariate effects to vary over time are different ways of encoding information from the past. Including historical covariates in a model but not allowing covariate effects to vary over time encodes the past explicitly but assumes that covariates effects are constant over time. Allowing covariate effects to vary over time, on the other hand, does not explicitly encode</w:t>
-      </w:r>
-      <w:r>
-        <w:t xml:space="preserve"> </w:t>
-      </w:r>
-      <w:r>
-        <w:t xml:space="preserve">“</w:t>
-      </w:r>
-      <w:r>
-        <w:t xml:space="preserve">the past</w:t>
-      </w:r>
-      <w:r>
-        <w:t xml:space="preserve">”</w:t>
-      </w:r>
-      <w:r>
-        <w:t xml:space="preserve"> </w:t>
-      </w:r>
-      <w:r>
-        <w:t xml:space="preserve">into our model but instead models how covariate effects vary over time which allows the past to be implicitly included in our model. By modeling this variation, forecasts made for future extinction events can allow for a wide range of potential effects of our covariates on predicting extinction. Comparing our out-of-sample forecast results indicates that these approaches yield approximately equal forecasting performance (Fig. [fig:fold_auc]). Our results supplement those of</w:t>
+        <w:t xml:space="preserve">While all of our models are conditioned on past extinction data from the Cenozoic planktonic microfossil record, we used multiple ways to encode historical information which describes the species over time such as change in geographic range or previous climate state or by allowing covariate effects to vary over time. Models that include the historical covariates (e.g. change in geographic range) but do not allow covariate effects to vary over time (i.e. CP model) encode the past explicitly but assumes that covariates effects are constant over time. Allowing covariate effects to vary over time, as with our V model, does not explicitly encode the history of individual species into our model but instead models the history of how covariate effects vary over time, thus implicitly encoding historical information about the species in our models. By modeling the variation in covariate effects over time, forecasts made for future extinction events are conditioned on a wider range of potential covariate effects which can improve our models flexibility when forecasting extinction in the novel environmental conditions we might expect in the future. Comparing our out-of-sample forecast results indicates that these approaches yield approximately equal forecasting performance (Fig. [fig:fold_auc]). Our results complement those of</w:t>
       </w:r>
       <w:r>
         <w:t xml:space="preserve"> </w:t>
@@ -2628,7 +2550,7 @@
         <w:t xml:space="preserve"> </w:t>
       </w:r>
       <w:r>
-        <w:t xml:space="preserve">which examined using differences in geographic range over time to predict extinction risk.</w:t>
+        <w:t xml:space="preserve">who found that including historical range trajectories improved the performance of extinction risk forecasts.</w:t>
       </w:r>
     </w:p>
     <w:p>
@@ -2636,7 +2558,24 @@
         <w:pStyle w:val="BodyText"/>
       </w:pPr>
       <w:r>
-        <w:t xml:space="preserve">An extremely important caveat, of course, is that human impacts may substantially alter present and future extinction risk dynamics relative to the average Cenozoic state, so that the future may become less predicatable than it has been in the past</w:t>
+        <w:t xml:space="preserve">The relative quality and consistency between in-sample and out-of-sample forecasting performance for three of the four models is encouraging given that these estimates are based on very limited biological and environmental information about the studied taxa. Even our most complex models only account for a few simple aspects of geographic range, prior history, and phylogenetic affinity. The principal reason we were not able to include more biological information in the models used here is because we lack additional life history or ecological information for many of the marine micro- and nannoplankton included in this study. Foraminifera are an exception to this problem as aspects of life history, ecology, and physiology are known for many Foraminifera species</w:t>
+      </w:r>
+      <w:r>
+        <w:t xml:space="preserve"> </w:t>
+      </w:r>
+      <w:r>
+        <w:t xml:space="preserve">(Ezard et al. 2011)</w:t>
+      </w:r>
+      <w:r>
+        <w:t xml:space="preserve">. However, comparable information does not exist for all Foraminifera species, nor does this type of data exist for the other three taxonomic groups studied here. Future analyses including this type of information and focused more narrowly on the Foraminifera may be informative.</w:t>
+      </w:r>
+    </w:p>
+    <w:p>
+      <w:pPr>
+        <w:pStyle w:val="BodyText"/>
+      </w:pPr>
+      <w:r>
+        <w:t xml:space="preserve">An extremely important caveat, of course, is that human impacts may substantially alter present and future extinction risk dynamics relative to the average Cenozoic state, so that the future may become less predictable than it has been in the past</w:t>
       </w:r>
       <w:r>
         <w:t xml:space="preserve"> </w:t>
@@ -2645,7 +2584,7 @@
         <w:t xml:space="preserve">(Harnik et al. 2012; Finnegan et al. 2015)</w:t>
       </w:r>
       <w:r>
-        <w:t xml:space="preserve">. Our model with historical covariates assumes that extinction selectivity with respect to these covariates is constant through time, but given growing evidence that human impacts substantially alter extinction risk dynamics</w:t>
+        <w:t xml:space="preserve">. The CP model assumes that the effects of the historical covariates are constant through time, but given growing evidence that human impacts substantially alter extinction risk dynamics</w:t>
       </w:r>
       <w:r>
         <w:t xml:space="preserve"> </w:t>
@@ -2654,7 +2593,7 @@
         <w:t xml:space="preserve">(Harnik et al. 2012; Finnegan et al. 2015; Payne and Finnegan 2007)</w:t>
       </w:r>
       <w:r>
-        <w:t xml:space="preserve">, this assumption may not be valid and may limit or bias our ability to predict extinction in truly novel environmental regimes. Thus, it might be preferable to model the variation in extinction risk and selectivity over time instead of relying solely on measures from a taxon’s past such as change in geographic range over time. For this reason, while our CP and V models yield similar out-of-sample forecasts, we believe the V model offers more practical benefits for predicting extinction risk in future, anthropogenically impacted environments.</w:t>
+        <w:t xml:space="preserve">, this assumption may not be valid and may limit or bias our ability to predict extinction in truly novel environmental regimes. Thus, it might be preferable to use a model similar to our V model which allows extinction risk and selectivity to vary over time. For this reason, while our CP and V models yield similar out-of-sample forecasts, we believe the V model offers more practical benefits for predicting extinction risk in future, anthropogenically impacted environments.</w:t>
       </w:r>
     </w:p>
     <w:p>
@@ -2662,16 +2601,16 @@
         <w:pStyle w:val="BodyText"/>
       </w:pPr>
       <w:r>
-        <w:t xml:space="preserve">The relative quality and consistency between in-sample and out-of-sample forecasting performance for three of the four models is encouraging given that these estimates are based on very limited biological and environmental information about the studied taxa. Even our most complex models only account for a few simple aspects of geographic range, prior history, and phylogenetic affinity. The principal reason we were not able to include more biological information in the models used here is because we lack additional life history or ecological information for many of the marine micro- and nannoplankton included in this study. Foraminifera are an exception to this problem as aspects of life history, ecology, and physiology are known for many foram species</w:t>
-      </w:r>
-      <w:r>
-        <w:t xml:space="preserve"> </w:t>
-      </w:r>
-      <w:r>
-        <w:t xml:space="preserve">(Ezard et al. 2011)</w:t>
-      </w:r>
-      <w:r>
-        <w:t xml:space="preserve">. However, comparable information does not exist for all foram species, nor does this type of data exist for the other three taxonomic groups studied here. Future analyses including this type of information and focused more narrowly on the foraminifera may be informative.</w:t>
+        <w:t xml:space="preserve">On a related note, it is notable that there are no obvious consistent changes in average model performance during episodes of climatic environmental change such as the mid-Eocene to early Oligocene (Fig. [fig:fold_auc]), although this interval is characterized by elevated extinction among several planktonic groups</w:t>
+      </w:r>
+      <w:r>
+        <w:t xml:space="preserve"> </w:t>
+      </w:r>
+      <w:r>
+        <w:t xml:space="preserve">(Prothero 1994; Wade and Pearson 2008; Kamikuri and Wade 2012)</w:t>
+      </w:r>
+      <w:r>
+        <w:t xml:space="preserve">. This suggests that relationships between the simple covariates included in our models and extinction risk were relatively stable though this interval. However, it is likely that more complex models accounting for other aspects of ecology and biogeography might exhibit reduced forecasting performance during this and other climate change episodes.</w:t>
       </w:r>
     </w:p>
     <w:p>
@@ -2679,7 +2618,7 @@
         <w:pStyle w:val="BodyText"/>
       </w:pPr>
       <w:r>
-        <w:t xml:space="preserve">In summary, our results suggest that models trained on prior extinction/survival patterns do modestly well at predicting relative extinction probability of randomly selected species pairs based on a small number of simple taxonomic, geographic, and historical predictors. Although a model that includes historical covariates such as change in geographic range and change in climate between observations while also allowing covariate effects to vary over time performs best at in-sample prediction, this model is overfit to our data and produces less accurate out-of-sample forecasts than our three less complex models. The remaining three models yield nearly equivalent out-of-sample forecasts, suggesting that including historical information via either explicit modeling of historical covariate effects or modeling how covariate effects have changed over time does not diminish and may ultimately improve our ability to forecast future extinctions. The results of this simple exercise suggest that conservation decisions could indeed be bolstered by including fossil data.</w:t>
+        <w:t xml:space="preserve">To summarize, our results suggest that models trained on prior extinction/survival patterns do modestly well at predicting relative extinction probability of randomly selected species pairs based on a small number of simple taxonomic, geographic, and historical predictors. Although a model that includes historical covariates such as change in geographic range and change in climate between observations while also allowing covariate effects to vary over time performs best at in-sample prediction, this model is overfit to our data and produces less accurate out-of-sample forecasts than our three less complex models. The remaining three models yield nearly equivalent out-of-sample forecasts. The results of this simple exercise suggest that conservation decisions could indeed be bolstered by including fossil data, and that historical information. Additionally, including historical information via explicit modeling of historical covariate effects or modeling how covariate effects have changed over time does not diminish and may ultimately improve our ability to forecast future extinctions.</w:t>
       </w:r>
     </w:p>
     <w:p>
@@ -2928,7 +2867,7 @@
         <w:pStyle w:val="Bibliography"/>
       </w:pPr>
       <w:r>
-        <w:t xml:space="preserve">Boyle, James. 2017.</w:t>
+        <w:t xml:space="preserve">Bürkner, Paul-Christian. 2017. “brms: An R Package for Bayesian Multilevel Models Using Stan.”</w:t>
       </w:r>
       <w:r>
         <w:t xml:space="preserve"> </w:t>
@@ -2937,49 +2876,15 @@
         <w:rPr>
           <w:i/>
         </w:rPr>
-        <w:t xml:space="preserve">GeoRange: Calculating Geographic Range from Occurrence Data</w:t>
-      </w:r>
-      <w:r>
-        <w:t xml:space="preserve">.</w:t>
-      </w:r>
-      <w:r>
-        <w:t xml:space="preserve"> </w:t>
+        <w:t xml:space="preserve">Journal of Statistical Software</w:t>
+      </w:r>
+      <w:r>
+        <w:t xml:space="preserve"> </w:t>
+      </w:r>
+      <w:r>
+        <w:t xml:space="preserve">80 (1): 1–28. doi:</w:t>
       </w:r>
       <w:hyperlink r:id="rId39">
-        <w:r>
-          <w:rPr>
-            <w:rStyle w:val="Hyperlink"/>
-          </w:rPr>
-          <w:t xml:space="preserve">https://CRAN.R-project.org/package=GeoRange</w:t>
-        </w:r>
-      </w:hyperlink>
-      <w:r>
-        <w:t xml:space="preserve">.</w:t>
-      </w:r>
-    </w:p>
-    <w:p>
-      <w:pPr>
-        <w:pStyle w:val="Bibliography"/>
-      </w:pPr>
-      <w:r>
-        <w:t xml:space="preserve">Bürkner, Paul-Christian. 2017. “brms: An R Package for Bayesian Multilevel Models Using Stan.”</w:t>
-      </w:r>
-      <w:r>
-        <w:t xml:space="preserve"> </w:t>
-      </w:r>
-      <w:r>
-        <w:rPr>
-          <w:i/>
-        </w:rPr>
-        <w:t xml:space="preserve">Journal of Statistical Software</w:t>
-      </w:r>
-      <w:r>
-        <w:t xml:space="preserve"> </w:t>
-      </w:r>
-      <w:r>
-        <w:t xml:space="preserve">80 (1): 1–28. doi:</w:t>
-      </w:r>
-      <w:hyperlink r:id="rId40">
         <w:r>
           <w:rPr>
             <w:rStyle w:val="Hyperlink"/>
@@ -3044,7 +2949,7 @@
       <w:r>
         <w:t xml:space="preserve">116 (12): 1–23. doi:</w:t>
       </w:r>
-      <w:hyperlink r:id="rId41">
+      <w:hyperlink r:id="rId40">
         <w:r>
           <w:rPr>
             <w:rStyle w:val="Hyperlink"/>
@@ -3078,12 +2983,46 @@
       <w:r>
         <w:t xml:space="preserve">113 (6): 1498–1503. doi:</w:t>
       </w:r>
+      <w:hyperlink r:id="rId41">
+        <w:r>
+          <w:rPr>
+            <w:rStyle w:val="Hyperlink"/>
+          </w:rPr>
+          <w:t xml:space="preserve">10.1073/pnas.1519092113</w:t>
+        </w:r>
+      </w:hyperlink>
+      <w:r>
+        <w:t xml:space="preserve">.</w:t>
+      </w:r>
+    </w:p>
+    <w:p>
+      <w:pPr>
+        <w:pStyle w:val="Bibliography"/>
+      </w:pPr>
+      <w:r>
+        <w:t xml:space="preserve">Developer, James Boyle. 2017.</w:t>
+      </w:r>
+      <w:r>
+        <w:t xml:space="preserve"> </w:t>
+      </w:r>
+      <w:r>
+        <w:rPr>
+          <w:i/>
+        </w:rPr>
+        <w:t xml:space="preserve">GeoRange: Calculating Geographic Range from Occurrence Data</w:t>
+      </w:r>
+      <w:r>
+        <w:t xml:space="preserve">.</w:t>
+      </w:r>
+      <w:r>
+        <w:t xml:space="preserve"> </w:t>
+      </w:r>
       <w:hyperlink r:id="rId42">
         <w:r>
           <w:rPr>
             <w:rStyle w:val="Hyperlink"/>
           </w:rPr>
-          <w:t xml:space="preserve">10.1073/pnas.1519092113</w:t>
+          <w:t xml:space="preserve">https://CRAN.R-project.org/package=GeoRange</w:t>
         </w:r>
       </w:hyperlink>
       <w:r>
@@ -3679,6 +3618,40 @@
         <w:pStyle w:val="Bibliography"/>
       </w:pPr>
       <w:r>
+        <w:t xml:space="preserve">Kamikuri, Shin-ichi, and Bridget S Wade. 2012. “Radiolarian magnetobiochronology and faunal turnover across the middle/late Eocene boundary at Ocean Drilling Program Site 1052 in the western North Atlantic Ocean.”</w:t>
+      </w:r>
+      <w:r>
+        <w:t xml:space="preserve"> </w:t>
+      </w:r>
+      <w:r>
+        <w:rPr>
+          <w:i/>
+        </w:rPr>
+        <w:t xml:space="preserve">Marine Micropaleontology</w:t>
+      </w:r>
+      <w:r>
+        <w:t xml:space="preserve"> </w:t>
+      </w:r>
+      <w:r>
+        <w:t xml:space="preserve">88-89. Elsevier B.V.: 41–53. doi:</w:t>
+      </w:r>
+      <w:hyperlink r:id="rId59">
+        <w:r>
+          <w:rPr>
+            <w:rStyle w:val="Hyperlink"/>
+          </w:rPr>
+          <w:t xml:space="preserve">10.1016/j.marmicro.2012.03.001</w:t>
+        </w:r>
+      </w:hyperlink>
+      <w:r>
+        <w:t xml:space="preserve">.</w:t>
+      </w:r>
+    </w:p>
+    <w:p>
+      <w:pPr>
+        <w:pStyle w:val="Bibliography"/>
+      </w:pPr>
+      <w:r>
         <w:t xml:space="preserve">Kay, Matthew. 2018.</w:t>
       </w:r>
       <w:r>
@@ -3693,7 +3666,7 @@
       <w:r>
         <w:t xml:space="preserve">. doi:</w:t>
       </w:r>
-      <w:hyperlink r:id="rId59">
+      <w:hyperlink r:id="rId60">
         <w:r>
           <w:rPr>
             <w:rStyle w:val="Hyperlink"/>
@@ -3727,7 +3700,7 @@
       <w:r>
         <w:t xml:space="preserve">12 (10): 20150813. doi:</w:t>
       </w:r>
-      <w:hyperlink r:id="rId60">
+      <w:hyperlink r:id="rId61">
         <w:r>
           <w:rPr>
             <w:rStyle w:val="Hyperlink"/>
@@ -3761,7 +3734,7 @@
       <w:r>
         <w:t xml:space="preserve">12: 20150813. doi:</w:t>
       </w:r>
-      <w:hyperlink r:id="rId60">
+      <w:hyperlink r:id="rId61">
         <w:r>
           <w:rPr>
             <w:rStyle w:val="Hyperlink"/>
@@ -3795,7 +3768,7 @@
       <w:r>
         <w:t xml:space="preserve">256: 295–313. doi:</w:t>
       </w:r>
-      <w:hyperlink r:id="rId61">
+      <w:hyperlink r:id="rId62">
         <w:r>
           <w:rPr>
             <w:rStyle w:val="Hyperlink"/>
@@ -3829,7 +3802,7 @@
       <w:r>
         <w:t xml:space="preserve">26 (7): 817–32. doi:</w:t>
       </w:r>
-      <w:hyperlink r:id="rId62">
+      <w:hyperlink r:id="rId63">
         <w:r>
           <w:rPr>
             <w:rStyle w:val="Hyperlink"/>
@@ -3863,7 +3836,7 @@
       <w:r>
         <w:t xml:space="preserve">274 (1626): 2745–52. doi:</w:t>
       </w:r>
-      <w:hyperlink r:id="rId63">
+      <w:hyperlink r:id="rId64">
         <w:r>
           <w:rPr>
             <w:rStyle w:val="Hyperlink"/>
@@ -3897,7 +3870,7 @@
       <w:r>
         <w:t xml:space="preserve">65 (4): 917–22. doi:</w:t>
       </w:r>
-      <w:hyperlink r:id="rId64">
+      <w:hyperlink r:id="rId65">
         <w:r>
           <w:rPr>
             <w:rStyle w:val="Hyperlink"/>
@@ -3931,7 +3904,7 @@
       <w:r>
         <w:t xml:space="preserve">36 (2): 224–52. doi:</w:t>
       </w:r>
-      <w:hyperlink r:id="rId65">
+      <w:hyperlink r:id="rId66">
         <w:r>
           <w:rPr>
             <w:rStyle w:val="Hyperlink"/>
@@ -3988,7 +3961,7 @@
       <w:r>
         <w:t xml:space="preserve">104 (25): 10506–11. doi:</w:t>
       </w:r>
-      <w:hyperlink r:id="rId66">
+      <w:hyperlink r:id="rId67">
         <w:r>
           <w:rPr>
             <w:rStyle w:val="Hyperlink"/>
@@ -4022,7 +3995,7 @@
       <w:r>
         <w:t xml:space="preserve">12 (10): 20160202. doi:</w:t>
       </w:r>
-      <w:hyperlink r:id="rId67">
+      <w:hyperlink r:id="rId68">
         <w:r>
           <w:rPr>
             <w:rStyle w:val="Hyperlink"/>
@@ -4056,7 +4029,7 @@
       <w:r>
         <w:t xml:space="preserve">454 (7204): 626–29. doi:</w:t>
       </w:r>
-      <w:hyperlink r:id="rId68">
+      <w:hyperlink r:id="rId69">
         <w:r>
           <w:rPr>
             <w:rStyle w:val="Hyperlink"/>
@@ -4090,7 +4063,7 @@
       <w:r>
         <w:t xml:space="preserve">10 (2). doi:</w:t>
       </w:r>
-      <w:hyperlink r:id="rId69">
+      <w:hyperlink r:id="rId70">
         <w:r>
           <w:rPr>
             <w:rStyle w:val="Hyperlink"/>
@@ -4107,6 +4080,29 @@
         <w:pStyle w:val="Bibliography"/>
       </w:pPr>
       <w:r>
+        <w:t xml:space="preserve">Prothero, Donald R. 1994. “The late Eocene-Oligocene extinctions.”</w:t>
+      </w:r>
+      <w:r>
+        <w:t xml:space="preserve"> </w:t>
+      </w:r>
+      <w:r>
+        <w:rPr>
+          <w:i/>
+        </w:rPr>
+        <w:t xml:space="preserve">Annual Review of Earth and Planetary Sciences</w:t>
+      </w:r>
+      <w:r>
+        <w:t xml:space="preserve"> </w:t>
+      </w:r>
+      <w:r>
+        <w:t xml:space="preserve">22: 145–65.</w:t>
+      </w:r>
+    </w:p>
+    <w:p>
+      <w:pPr>
+        <w:pStyle w:val="Bibliography"/>
+      </w:pPr>
+      <w:r>
         <w:t xml:space="preserve">Smits, Peter D. 2019. “How macroecology affects macroevolution : the interplay between extinction intensity and trait-dependent extinction in brachiopods.”</w:t>
       </w:r>
       <w:r>
@@ -4121,7 +4117,7 @@
       <w:r>
         <w:t xml:space="preserve">, 523811. doi:</w:t>
       </w:r>
-      <w:hyperlink r:id="rId70">
+      <w:hyperlink r:id="rId71">
         <w:r>
           <w:rPr>
             <w:rStyle w:val="Hyperlink"/>
@@ -4155,7 +4151,7 @@
       <w:r>
         <w:t xml:space="preserve">112 (42): 13015–20. doi:</w:t>
       </w:r>
-      <w:hyperlink r:id="rId71">
+      <w:hyperlink r:id="rId72">
         <w:r>
           <w:rPr>
             <w:rStyle w:val="Hyperlink"/>
@@ -4192,7 +4188,7 @@
       <w:r>
         <w:t xml:space="preserve"> </w:t>
       </w:r>
-      <w:hyperlink r:id="rId72">
+      <w:hyperlink r:id="rId73">
         <w:r>
           <w:rPr>
             <w:rStyle w:val="Hyperlink"/>
@@ -4234,7 +4230,7 @@
       <w:r>
         <w:t xml:space="preserve"> </w:t>
       </w:r>
-      <w:hyperlink r:id="rId73">
+      <w:hyperlink r:id="rId74">
         <w:r>
           <w:rPr>
             <w:rStyle w:val="Hyperlink"/>
@@ -4265,7 +4261,7 @@
       <w:r>
         <w:t xml:space="preserve">. Springer International Publishing. doi:</w:t>
       </w:r>
-      <w:hyperlink r:id="rId74">
+      <w:hyperlink r:id="rId75">
         <w:r>
           <w:rPr>
             <w:rStyle w:val="Hyperlink"/>
@@ -4305,6 +4301,40 @@
         <w:pStyle w:val="Bibliography"/>
       </w:pPr>
       <w:r>
+        <w:t xml:space="preserve">Wade, Bridget S, and Paul N Pearson. 2008. “Planktonic foraminiferal turnover, diversity fluctuations and geochemical signals across the Eocene/Oligocene boundary in Tanzania.”</w:t>
+      </w:r>
+      <w:r>
+        <w:t xml:space="preserve"> </w:t>
+      </w:r>
+      <w:r>
+        <w:rPr>
+          <w:i/>
+        </w:rPr>
+        <w:t xml:space="preserve">Marine Micropaleontology</w:t>
+      </w:r>
+      <w:r>
+        <w:t xml:space="preserve"> </w:t>
+      </w:r>
+      <w:r>
+        <w:t xml:space="preserve">68: 244–55. doi:</w:t>
+      </w:r>
+      <w:hyperlink r:id="rId76">
+        <w:r>
+          <w:rPr>
+            <w:rStyle w:val="Hyperlink"/>
+          </w:rPr>
+          <w:t xml:space="preserve">10.1016/j.marmicro.2008.04.002</w:t>
+        </w:r>
+      </w:hyperlink>
+      <w:r>
+        <w:t xml:space="preserve">.</w:t>
+      </w:r>
+    </w:p>
+    <w:p>
+      <w:pPr>
+        <w:pStyle w:val="Bibliography"/>
+      </w:pPr>
+      <w:r>
         <w:t xml:space="preserve">Wang, Steve C, and Andrew M Bush. 2008. “Adjusting global extinction rates to account for taxonomic susceptibility.”</w:t>
       </w:r>
       <w:r>
@@ -4322,7 +4352,7 @@
       <w:r>
         <w:t xml:space="preserve">34 (4): 434–55. doi:</w:t>
       </w:r>
-      <w:hyperlink r:id="rId75">
+      <w:hyperlink r:id="rId77">
         <w:r>
           <w:rPr>
             <w:rStyle w:val="Hyperlink"/>
@@ -4356,7 +4386,7 @@
       <w:r>
         <w:t xml:space="preserve"> </w:t>
       </w:r>
-      <w:hyperlink r:id="rId76">
+      <w:hyperlink r:id="rId78">
         <w:r>
           <w:rPr>
             <w:rStyle w:val="Hyperlink"/>
@@ -4476,7 +4506,7 @@
     </w:lvl>
   </w:abstractNum>
   <w:abstractNum w:abstractNumId="990">
-    <w:nsid w:val="344651bc"/>
+    <w:nsid w:val="d617df69"/>
     <w:multiLevelType w:val="multilevel"/>
     <w:lvl w:ilvl="0">
       <w:numFmt w:val="bullet"/>

</xml_diff>